<commit_message>
documentation changed the quarz
</commit_message>
<xml_diff>
--- a/Dokumentation/Doku_notes.docx
+++ b/Dokumentation/Doku_notes.docx
@@ -413,8 +413,13 @@
           </w:tcPr>
           <w:p>
             <w:r>
-              <w:t>Nicht auf Arduino-Connectors</w:t>
-            </w:r>
+              <w:t>Nicht auf Arduino-</w:t>
+            </w:r>
+            <w:proofErr w:type="spellStart"/>
+            <w:r>
+              <w:t>Connectors</w:t>
+            </w:r>
+            <w:proofErr w:type="spellEnd"/>
           </w:p>
         </w:tc>
       </w:tr>
@@ -478,8 +483,13 @@
           </w:tcPr>
           <w:p>
             <w:r>
-              <w:t>Nicht auf Arduino-Connectors</w:t>
-            </w:r>
+              <w:t>Nicht auf Arduino-</w:t>
+            </w:r>
+            <w:proofErr w:type="spellStart"/>
+            <w:r>
+              <w:t>Connectors</w:t>
+            </w:r>
+            <w:proofErr w:type="spellEnd"/>
           </w:p>
         </w:tc>
       </w:tr>
@@ -544,8 +554,13 @@
           </w:tcPr>
           <w:p>
             <w:r>
-              <w:t>Nicht auf Arduino-Connectors</w:t>
-            </w:r>
+              <w:t>Nicht auf Arduino-</w:t>
+            </w:r>
+            <w:proofErr w:type="spellStart"/>
+            <w:r>
+              <w:t>Connectors</w:t>
+            </w:r>
+            <w:proofErr w:type="spellEnd"/>
           </w:p>
         </w:tc>
       </w:tr>
@@ -1266,8 +1281,13 @@
           </w:tcPr>
           <w:p>
             <w:r>
-              <w:t>Nicht auf Arduino-Connectors</w:t>
-            </w:r>
+              <w:t>Nicht auf Arduino-</w:t>
+            </w:r>
+            <w:proofErr w:type="spellStart"/>
+            <w:r>
+              <w:t>Connectors</w:t>
+            </w:r>
+            <w:proofErr w:type="spellEnd"/>
           </w:p>
         </w:tc>
       </w:tr>
@@ -1319,8 +1339,13 @@
           </w:tcPr>
           <w:p>
             <w:r>
-              <w:t>Nicht auf Arduino-Connectors</w:t>
-            </w:r>
+              <w:t>Nicht auf Arduino-</w:t>
+            </w:r>
+            <w:proofErr w:type="spellStart"/>
+            <w:r>
+              <w:t>Connectors</w:t>
+            </w:r>
+            <w:proofErr w:type="spellEnd"/>
           </w:p>
         </w:tc>
       </w:tr>
@@ -1372,8 +1397,13 @@
           </w:tcPr>
           <w:p>
             <w:r>
-              <w:t>Nicht auf Arduino-Connectors</w:t>
-            </w:r>
+              <w:t>Nicht auf Arduino-</w:t>
+            </w:r>
+            <w:proofErr w:type="spellStart"/>
+            <w:r>
+              <w:t>Connectors</w:t>
+            </w:r>
+            <w:proofErr w:type="spellEnd"/>
           </w:p>
         </w:tc>
       </w:tr>
@@ -1425,8 +1455,13 @@
           </w:tcPr>
           <w:p>
             <w:r>
-              <w:t>Nicht auf Arduino-Connectors</w:t>
-            </w:r>
+              <w:t>Nicht auf Arduino-</w:t>
+            </w:r>
+            <w:proofErr w:type="spellStart"/>
+            <w:r>
+              <w:t>Connectors</w:t>
+            </w:r>
+            <w:proofErr w:type="spellEnd"/>
           </w:p>
         </w:tc>
       </w:tr>
@@ -1478,8 +1513,13 @@
           </w:tcPr>
           <w:p>
             <w:r>
-              <w:t>Nicht auf Arduino-Connectors</w:t>
-            </w:r>
+              <w:t>Nicht auf Arduino-</w:t>
+            </w:r>
+            <w:proofErr w:type="spellStart"/>
+            <w:r>
+              <w:t>Connectors</w:t>
+            </w:r>
+            <w:proofErr w:type="spellEnd"/>
           </w:p>
         </w:tc>
       </w:tr>
@@ -1503,7 +1543,23 @@
     </w:p>
     <w:p>
       <w:r>
-        <w:t xml:space="preserve">Können wir eine Powerbank als akku verwenden? Eigentlich die einfachste lösung. </w:t>
+        <w:t xml:space="preserve">Können wir eine Powerbank als </w:t>
+      </w:r>
+      <w:proofErr w:type="spellStart"/>
+      <w:r>
+        <w:t>akku</w:t>
+      </w:r>
+      <w:proofErr w:type="spellEnd"/>
+      <w:r>
+        <w:t xml:space="preserve"> verwenden? Eigentlich die einfachste </w:t>
+      </w:r>
+      <w:proofErr w:type="spellStart"/>
+      <w:r>
+        <w:t>lösung</w:t>
+      </w:r>
+      <w:proofErr w:type="spellEnd"/>
+      <w:r>
+        <w:t xml:space="preserve">. </w:t>
       </w:r>
     </w:p>
     <w:p>
@@ -1511,7 +1567,23 @@
         <w:t>Irgendeine</w:t>
       </w:r>
       <w:r>
-        <w:t xml:space="preserve"> USB Powerbank verwenden. Mit einem Boost Konverter der die 5V boostet auf 30V. Der µc kann selber die 5V auf 3,3V runter regeln.</w:t>
+        <w:t xml:space="preserve"> </w:t>
+      </w:r>
+      <w:proofErr w:type="gramStart"/>
+      <w:r>
+        <w:t>USB Powerbank</w:t>
+      </w:r>
+      <w:proofErr w:type="gramEnd"/>
+      <w:r>
+        <w:t xml:space="preserve"> verwenden. Mit einem Boost Konverter der die 5V boostet auf 30V. Der µc kann </w:t>
+      </w:r>
+      <w:proofErr w:type="gramStart"/>
+      <w:r>
+        <w:t>selber</w:t>
+      </w:r>
+      <w:proofErr w:type="gramEnd"/>
+      <w:r>
+        <w:t xml:space="preserve"> die 5V auf 3,3V runter regeln.</w:t>
       </w:r>
     </w:p>
     <w:p>
@@ -1551,7 +1623,35 @@
           <w:rPr>
             <w:rStyle w:val="Hyperlink"/>
           </w:rPr>
-          <w:t>Anker 325 Powerbank, 20000mAh externer Akku PowerIQ Technologie USB-C Port, enorme Energiedichte, kompatibel mit iPhone, Samsung Galaxy, iPad und mehr : Amazon.de: Elektronik &amp; Foto</w:t>
+          <w:t xml:space="preserve">Anker 325 Powerbank, 20000mAh externer Akku </w:t>
+        </w:r>
+        <w:proofErr w:type="spellStart"/>
+        <w:r>
+          <w:rPr>
+            <w:rStyle w:val="Hyperlink"/>
+          </w:rPr>
+          <w:t>PowerIQ</w:t>
+        </w:r>
+        <w:proofErr w:type="spellEnd"/>
+        <w:r>
+          <w:rPr>
+            <w:rStyle w:val="Hyperlink"/>
+          </w:rPr>
+          <w:t xml:space="preserve"> Technologie USB-C Port, enorme Energiedichte, kompatibel mit iPhone, Samsung Galaxy, iPad und </w:t>
+        </w:r>
+        <w:proofErr w:type="gramStart"/>
+        <w:r>
+          <w:rPr>
+            <w:rStyle w:val="Hyperlink"/>
+          </w:rPr>
+          <w:t>mehr :</w:t>
+        </w:r>
+        <w:proofErr w:type="gramEnd"/>
+        <w:r>
+          <w:rPr>
+            <w:rStyle w:val="Hyperlink"/>
+          </w:rPr>
+          <w:t xml:space="preserve"> Amazon.de: Elektronik &amp; Foto</w:t>
         </w:r>
       </w:hyperlink>
     </w:p>
@@ -1561,37 +1661,51 @@
           <w:rPr>
             <w:rStyle w:val="Hyperlink"/>
           </w:rPr>
-          <w:t>Anker Zolo Powerbank (2025 Upgrade), 20000mAh, 30W High-Speed-Ladegerät mit integriertem USB-C Kabel, Akku-Pack für iPhone 17/16/15-Serie, Galaxy und mehr : Amazon.de: Elektronik &amp; Foto</w:t>
+          <w:t xml:space="preserve">Anker </w:t>
+        </w:r>
+        <w:proofErr w:type="spellStart"/>
+        <w:r>
+          <w:rPr>
+            <w:rStyle w:val="Hyperlink"/>
+          </w:rPr>
+          <w:t>Zolo</w:t>
+        </w:r>
+        <w:proofErr w:type="spellEnd"/>
+        <w:r>
+          <w:rPr>
+            <w:rStyle w:val="Hyperlink"/>
+          </w:rPr>
+          <w:t xml:space="preserve"> Powerbank (2025 Upgrade), 20000mAh, 30W High-Speed-Ladegerät mit integriertem USB-C Kabel, Akku-Pack für iPhone 17/16/15-Serie, Galaxy und </w:t>
+        </w:r>
+        <w:proofErr w:type="gramStart"/>
+        <w:r>
+          <w:rPr>
+            <w:rStyle w:val="Hyperlink"/>
+          </w:rPr>
+          <w:t>mehr :</w:t>
+        </w:r>
+        <w:proofErr w:type="gramEnd"/>
+        <w:r>
+          <w:rPr>
+            <w:rStyle w:val="Hyperlink"/>
+          </w:rPr>
+          <w:t xml:space="preserve"> Amazon.de: Elektronik &amp; Foto</w:t>
         </w:r>
       </w:hyperlink>
     </w:p>
     <w:p/>
     <w:p>
-      <w:pPr>
-        <w:rPr>
-          <w:lang w:val="en-US"/>
-        </w:rPr>
-      </w:pPr>
       <w:r>
-        <w:rPr>
-          <w:lang w:val="en-US"/>
-        </w:rPr>
         <w:t>Quarz Crystal:</w:t>
       </w:r>
     </w:p>
     <w:p>
-      <w:pPr>
-        <w:rPr>
-          <w:lang w:val="en-US"/>
-        </w:rPr>
-      </w:pPr>
       <w:hyperlink r:id="rId8" w:history="1">
         <w:r>
           <w:rPr>
             <w:rStyle w:val="Hyperlink"/>
-            <w:lang w:val="en-US"/>
           </w:rPr>
-          <w:t>ATS20B-E CTS Electronic Components | Mouser Österreich</w:t>
+          <w:t>LFXTAL058284Bulk IQD | Mouser Österreich</w:t>
         </w:r>
       </w:hyperlink>
     </w:p>
@@ -1600,11 +1714,24 @@
         <w:t xml:space="preserve">2x </w:t>
       </w:r>
       <w:r>
-        <w:t xml:space="preserve">50pf </w:t>
+        <w:t>22</w:t>
       </w:r>
       <w:r>
-        <w:t>kapazität für diesen crystal</w:t>
+        <w:t xml:space="preserve">pf </w:t>
       </w:r>
+      <w:proofErr w:type="spellStart"/>
+      <w:r>
+        <w:t>kapazität</w:t>
+      </w:r>
+      <w:proofErr w:type="spellEnd"/>
+      <w:r>
+        <w:t xml:space="preserve"> für diesen </w:t>
+      </w:r>
+      <w:proofErr w:type="spellStart"/>
+      <w:r>
+        <w:t>crystal</w:t>
+      </w:r>
+      <w:proofErr w:type="spellEnd"/>
     </w:p>
     <w:p/>
     <w:sectPr>
@@ -2221,7 +2348,6 @@
   <w:style w:type="character" w:default="1" w:styleId="Absatz-Standardschriftart">
     <w:name w:val="Default Paragraph Font"/>
     <w:uiPriority w:val="1"/>
-    <w:semiHidden/>
     <w:unhideWhenUsed/>
   </w:style>
   <w:style w:type="table" w:default="1" w:styleId="NormaleTabelle">
@@ -2556,6 +2682,18 @@
     <w:rPr>
       <w:color w:val="96607D" w:themeColor="followedHyperlink"/>
       <w:u w:val="single"/>
+    </w:rPr>
+  </w:style>
+  <w:style w:type="character" w:styleId="NichtaufgelsteErwhnung">
+    <w:name w:val="Unresolved Mention"/>
+    <w:basedOn w:val="Absatz-Standardschriftart"/>
+    <w:uiPriority w:val="99"/>
+    <w:semiHidden/>
+    <w:unhideWhenUsed/>
+    <w:rsid w:val="00D23659"/>
+    <w:rPr>
+      <w:color w:val="605E5C"/>
+      <w:shd w:val="clear" w:color="auto" w:fill="E1DFDD"/>
     </w:rPr>
   </w:style>
 </w:styles>

</xml_diff>